<commit_message>
Added all Completed Tables
Added tables
</commit_message>
<xml_diff>
--- a/Tables Design.docx
+++ b/Tables Design.docx
@@ -1,6 +1,6 @@
 
 <file path=word/document.xml><?xml version="1.0" encoding="utf-8"?>
-<w:document xmlns:wpc="http://schemas.microsoft.com/office/word/2010/wordprocessingCanvas" xmlns:mo="http://schemas.microsoft.com/office/mac/office/2008/main" xmlns:mc="http://schemas.openxmlformats.org/markup-compatibility/2006" xmlns:mv="urn:schemas-microsoft-com:mac:vml" xmlns:o="urn:schemas-microsoft-com:office:office" xmlns:r="http://schemas.openxmlformats.org/officeDocument/2006/relationships" xmlns:m="http://schemas.openxmlformats.org/officeDocument/2006/math" xmlns:v="urn:schemas-microsoft-com:vml" xmlns:wp14="http://schemas.microsoft.com/office/word/2010/wordprocessingDrawing" xmlns:wp="http://schemas.openxmlformats.org/drawingml/2006/wordprocessingDrawing" xmlns:w10="urn:schemas-microsoft-com:office:word" xmlns:w="http://schemas.openxmlformats.org/wordprocessingml/2006/main" xmlns:w14="http://schemas.microsoft.com/office/word/2010/wordml" xmlns:wpg="http://schemas.microsoft.com/office/word/2010/wordprocessingGroup" xmlns:wpi="http://schemas.microsoft.com/office/word/2010/wordprocessingInk" xmlns:wne="http://schemas.microsoft.com/office/word/2006/wordml" xmlns:wps="http://schemas.microsoft.com/office/word/2010/wordprocessingShape" mc:Ignorable="w14 wp14">
+<w:document xmlns:wpc="http://schemas.microsoft.com/office/word/2010/wordprocessingCanvas" xmlns:mc="http://schemas.openxmlformats.org/markup-compatibility/2006" xmlns:o="urn:schemas-microsoft-com:office:office" xmlns:r="http://schemas.openxmlformats.org/officeDocument/2006/relationships" xmlns:m="http://schemas.openxmlformats.org/officeDocument/2006/math" xmlns:v="urn:schemas-microsoft-com:vml" xmlns:wp14="http://schemas.microsoft.com/office/word/2010/wordprocessingDrawing" xmlns:wp="http://schemas.openxmlformats.org/drawingml/2006/wordprocessingDrawing" xmlns:w10="urn:schemas-microsoft-com:office:word" xmlns:w="http://schemas.openxmlformats.org/wordprocessingml/2006/main" xmlns:w14="http://schemas.microsoft.com/office/word/2010/wordml" xmlns:wpg="http://schemas.microsoft.com/office/word/2010/wordprocessingGroup" xmlns:wpi="http://schemas.microsoft.com/office/word/2010/wordprocessingInk" xmlns:wne="http://schemas.microsoft.com/office/word/2006/wordml" xmlns:wps="http://schemas.microsoft.com/office/word/2010/wordprocessingShape" mc:Ignorable="w14 wp14">
   <w:body>
     <w:p>
       <w:pPr>
@@ -13,15 +13,7 @@
         <w:rPr>
           <w:u w:val="single"/>
         </w:rPr>
-        <w:t>Da</w:t>
-      </w:r>
-      <w:bookmarkStart w:id="0" w:name="_GoBack"/>
-      <w:bookmarkEnd w:id="0"/>
-      <w:r>
-        <w:rPr>
-          <w:u w:val="single"/>
-        </w:rPr>
-        <w:t>tabase Tables</w:t>
+        <w:t>Database Tables</w:t>
       </w:r>
     </w:p>
     <w:p>
@@ -30,53 +22,168 @@
           <w:b/>
         </w:rPr>
       </w:pPr>
-      <w:proofErr w:type="spellStart"/>
       <w:r>
         <w:rPr>
           <w:b/>
         </w:rPr>
         <w:t>Campaign_Intervention</w:t>
       </w:r>
-      <w:proofErr w:type="spellEnd"/>
     </w:p>
     <w:p>
       <w:r>
         <w:t>ID</w:t>
       </w:r>
-    </w:p>
-    <w:p>
-      <w:proofErr w:type="spellStart"/>
-      <w:r>
-        <w:t>TargetPlace</w:t>
-      </w:r>
-      <w:proofErr w:type="spellEnd"/>
-      <w:r>
-        <w:t xml:space="preserve"> (Province / Area)</w:t>
-      </w:r>
-    </w:p>
-    <w:p>
-      <w:proofErr w:type="spellStart"/>
-      <w:r>
-        <w:t>CampaignName</w:t>
-      </w:r>
-      <w:proofErr w:type="spellEnd"/>
-      <w:r>
-        <w:t xml:space="preserve"> </w:t>
-      </w:r>
-    </w:p>
-    <w:p>
-      <w:proofErr w:type="spellStart"/>
+      <w:r>
+        <w:t xml:space="preserve"> (int)</w:t>
+      </w:r>
+    </w:p>
+    <w:p>
+      <w:r>
+        <w:t>TargetPlace (Province / Area)</w:t>
+      </w:r>
+      <w:r>
+        <w:t xml:space="preserve"> varchar</w:t>
+      </w:r>
+    </w:p>
+    <w:p>
+      <w:r>
+        <w:t xml:space="preserve">CampaignName </w:t>
+      </w:r>
+      <w:r>
+        <w:t>(varchar)</w:t>
+      </w:r>
+    </w:p>
+    <w:p>
       <w:r>
         <w:t>TargetStartDate</w:t>
       </w:r>
-      <w:proofErr w:type="spellEnd"/>
-    </w:p>
-    <w:p>
-      <w:proofErr w:type="spellStart"/>
+      <w:r>
+        <w:t xml:space="preserve"> (datetime)</w:t>
+      </w:r>
+    </w:p>
+    <w:p>
       <w:r>
         <w:t>TargetEndDate</w:t>
       </w:r>
-      <w:proofErr w:type="spellEnd"/>
+      <w:r>
+        <w:t xml:space="preserve"> (datetime)</w:t>
+      </w:r>
+    </w:p>
+    <w:p/>
+    <w:p>
+      <w:pPr>
+        <w:rPr>
+          <w:b/>
+        </w:rPr>
+      </w:pPr>
+      <w:r>
+        <w:rPr>
+          <w:b/>
+        </w:rPr>
+        <w:t>Province</w:t>
+      </w:r>
+    </w:p>
+    <w:p>
+      <w:r>
+        <w:t>ProvinceID (int)</w:t>
+      </w:r>
+    </w:p>
+    <w:p>
+      <w:r>
+        <w:t>Name (varchar)</w:t>
+      </w:r>
+    </w:p>
+    <w:p/>
+    <w:p>
+      <w:pPr>
+        <w:rPr>
+          <w:b/>
+        </w:rPr>
+      </w:pPr>
+      <w:r>
+        <w:rPr>
+          <w:b/>
+        </w:rPr>
+        <w:t>District</w:t>
+      </w:r>
+    </w:p>
+    <w:p>
+      <w:r>
+        <w:t>DistrictID (int)</w:t>
+      </w:r>
+    </w:p>
+    <w:p>
+      <w:r>
+        <w:t>ProvinceID (int)</w:t>
+      </w:r>
+    </w:p>
+    <w:p>
+      <w:r>
+        <w:t>Name (varchar)</w:t>
+      </w:r>
+    </w:p>
+    <w:p/>
+    <w:p>
+      <w:pPr>
+        <w:rPr>
+          <w:b/>
+        </w:rPr>
+      </w:pPr>
+      <w:r>
+        <w:rPr>
+          <w:b/>
+        </w:rPr>
+        <w:t>LocalMunicipality</w:t>
+      </w:r>
+    </w:p>
+    <w:p>
+      <w:r>
+        <w:t>MunicipalityID (int)</w:t>
+      </w:r>
+    </w:p>
+    <w:p>
+      <w:r>
+        <w:t>DistrictID (int)</w:t>
+      </w:r>
+    </w:p>
+    <w:p>
+      <w:r>
+        <w:t>Name (varchar)</w:t>
+      </w:r>
+    </w:p>
+    <w:p/>
+    <w:p>
+      <w:pPr>
+        <w:rPr>
+          <w:b/>
+        </w:rPr>
+      </w:pPr>
+      <w:r>
+        <w:rPr>
+          <w:b/>
+        </w:rPr>
+        <w:t>Ward</w:t>
+      </w:r>
+    </w:p>
+    <w:p>
+      <w:r>
+        <w:t>WardID (int)</w:t>
+      </w:r>
+    </w:p>
+    <w:p>
+      <w:r>
+        <w:t>DistrictID (int)</w:t>
+      </w:r>
+    </w:p>
+    <w:p>
+      <w:r>
+        <w:t>ProvinceID (int)</w:t>
+      </w:r>
+    </w:p>
+    <w:p>
+      <w:r>
+        <w:t>Name (varchar)</w:t>
+      </w:r>
     </w:p>
     <w:p/>
     <w:p>
@@ -93,32 +200,48 @@
       </w:r>
     </w:p>
     <w:p>
-      <w:proofErr w:type="spellStart"/>
       <w:r>
         <w:t>SiteID</w:t>
       </w:r>
-      <w:proofErr w:type="spellEnd"/>
+      <w:r>
+        <w:t xml:space="preserve"> (int)</w:t>
+      </w:r>
+    </w:p>
+    <w:p>
+      <w:r>
+        <w:t>Name (varchar)</w:t>
+      </w:r>
     </w:p>
     <w:p>
       <w:r>
         <w:t>Province</w:t>
       </w:r>
+      <w:r>
+        <w:t>ID (int)</w:t>
+      </w:r>
     </w:p>
     <w:p>
       <w:r>
         <w:t>District</w:t>
       </w:r>
-    </w:p>
-    <w:p>
-      <w:proofErr w:type="spellStart"/>
+      <w:r>
+        <w:t>ID (int)</w:t>
+      </w:r>
+    </w:p>
+    <w:p>
       <w:r>
         <w:t>LocalMunicipality</w:t>
       </w:r>
-      <w:proofErr w:type="spellEnd"/>
+      <w:r>
+        <w:t>ID (int)</w:t>
+      </w:r>
     </w:p>
     <w:p>
       <w:r>
         <w:t>Ward</w:t>
+      </w:r>
+      <w:r>
+        <w:t>ID (int)</w:t>
       </w:r>
     </w:p>
     <w:p/>
@@ -136,25 +259,28 @@
       </w:r>
     </w:p>
     <w:p>
-      <w:proofErr w:type="spellStart"/>
       <w:r>
         <w:t>HouseholdID</w:t>
       </w:r>
-      <w:proofErr w:type="spellEnd"/>
-    </w:p>
-    <w:p>
-      <w:proofErr w:type="spellStart"/>
+      <w:r>
+        <w:t xml:space="preserve"> (int)</w:t>
+      </w:r>
+    </w:p>
+    <w:p>
       <w:r>
         <w:t>SiteID</w:t>
       </w:r>
-      <w:proofErr w:type="spellEnd"/>
-    </w:p>
-    <w:p>
-      <w:proofErr w:type="spellStart"/>
+      <w:r>
+        <w:t xml:space="preserve"> (int)</w:t>
+      </w:r>
+    </w:p>
+    <w:p>
       <w:r>
         <w:t>DwellingAddress</w:t>
       </w:r>
-      <w:proofErr w:type="spellEnd"/>
+      <w:r>
+        <w:t xml:space="preserve"> (varchar)</w:t>
+      </w:r>
     </w:p>
     <w:p>
       <w:r>
@@ -162,18 +288,20 @@
       </w:r>
     </w:p>
     <w:p>
-      <w:proofErr w:type="spellStart"/>
       <w:r>
         <w:t>TotalNoMales</w:t>
       </w:r>
-      <w:proofErr w:type="spellEnd"/>
-    </w:p>
-    <w:p>
-      <w:proofErr w:type="spellStart"/>
+      <w:r>
+        <w:t xml:space="preserve"> (numeric)</w:t>
+      </w:r>
+    </w:p>
+    <w:p>
       <w:r>
         <w:t>TotalNoFemales</w:t>
       </w:r>
-      <w:proofErr w:type="spellEnd"/>
+      <w:r>
+        <w:t xml:space="preserve"> (numeric)</w:t>
+      </w:r>
     </w:p>
     <w:p/>
     <w:p>
@@ -188,67 +316,90 @@
         </w:rPr>
         <w:t>Person</w:t>
       </w:r>
-    </w:p>
-    <w:p>
-      <w:proofErr w:type="spellStart"/>
-      <w:r>
-        <w:t>PersonID</w:t>
-      </w:r>
-      <w:proofErr w:type="spellEnd"/>
-    </w:p>
-    <w:p>
-      <w:proofErr w:type="spellStart"/>
-      <w:r>
-        <w:t>HouseholdID</w:t>
-      </w:r>
-      <w:proofErr w:type="spellEnd"/>
-    </w:p>
-    <w:p>
-      <w:r>
-        <w:t>Name</w:t>
-      </w:r>
-    </w:p>
-    <w:p>
-      <w:r>
-        <w:t>Surname</w:t>
-      </w:r>
-    </w:p>
-    <w:p>
-      <w:r>
-        <w:t>Age</w:t>
-      </w:r>
-    </w:p>
-    <w:p>
-      <w:r>
-        <w:t>Gender</w:t>
-      </w:r>
-    </w:p>
-    <w:p/>
-    <w:p>
-      <w:pPr>
+      <w:r>
         <w:rPr>
           <w:b/>
         </w:rPr>
-      </w:pPr>
-      <w:proofErr w:type="spellStart"/>
+        <w:t>/Patient</w:t>
+      </w:r>
+    </w:p>
+    <w:p>
+      <w:r>
+        <w:t>PersonID</w:t>
+      </w:r>
+      <w:r>
+        <w:t xml:space="preserve"> (int)</w:t>
+      </w:r>
+    </w:p>
+    <w:p>
+      <w:r>
+        <w:t>HouseholdID</w:t>
+      </w:r>
+      <w:r>
+        <w:t xml:space="preserve"> (int)</w:t>
+      </w:r>
+    </w:p>
+    <w:p>
+      <w:r>
+        <w:t>Name</w:t>
+      </w:r>
+      <w:r>
+        <w:t xml:space="preserve"> (varchar)</w:t>
+      </w:r>
+    </w:p>
+    <w:p>
+      <w:r>
+        <w:t>Surname</w:t>
+      </w:r>
+      <w:r>
+        <w:t xml:space="preserve"> (varchar)</w:t>
+      </w:r>
+    </w:p>
+    <w:p>
+      <w:r>
+        <w:lastRenderedPageBreak/>
+        <w:t>Age</w:t>
+      </w:r>
+      <w:r>
+        <w:t xml:space="preserve"> (numeric)</w:t>
+      </w:r>
+    </w:p>
+    <w:p>
+      <w:r>
+        <w:t>Gender</w:t>
+      </w:r>
+      <w:r>
+        <w:t xml:space="preserve"> (varchar)</w:t>
+      </w:r>
+    </w:p>
+    <w:p/>
+    <w:p>
+      <w:pPr>
+        <w:rPr>
+          <w:b/>
+        </w:rPr>
+      </w:pPr>
       <w:r>
         <w:rPr>
           <w:b/>
         </w:rPr>
         <w:t>QuestionGroup</w:t>
       </w:r>
-      <w:proofErr w:type="spellEnd"/>
-    </w:p>
-    <w:p>
-      <w:proofErr w:type="spellStart"/>
+    </w:p>
+    <w:p>
       <w:r>
         <w:t>GroupID</w:t>
       </w:r>
-      <w:proofErr w:type="spellEnd"/>
+      <w:r>
+        <w:t xml:space="preserve"> (int)</w:t>
+      </w:r>
     </w:p>
     <w:p>
       <w:r>
         <w:t>Name</w:t>
+      </w:r>
+      <w:r>
+        <w:t xml:space="preserve"> (varchar)</w:t>
       </w:r>
     </w:p>
     <w:p/>
@@ -266,23 +417,52 @@
       </w:r>
     </w:p>
     <w:p>
-      <w:proofErr w:type="spellStart"/>
       <w:r>
         <w:t>GroupID</w:t>
       </w:r>
-      <w:proofErr w:type="spellEnd"/>
-    </w:p>
-    <w:p>
-      <w:proofErr w:type="spellStart"/>
+      <w:r>
+        <w:t xml:space="preserve"> (int)</w:t>
+      </w:r>
+    </w:p>
+    <w:p>
       <w:r>
         <w:t>QuestionID</w:t>
       </w:r>
-      <w:proofErr w:type="spellEnd"/>
+      <w:r>
+        <w:t xml:space="preserve"> (int)</w:t>
+      </w:r>
     </w:p>
     <w:p>
       <w:r>
         <w:t>Question</w:t>
       </w:r>
+      <w:r>
+        <w:t xml:space="preserve"> (varchar)</w:t>
+      </w:r>
+    </w:p>
+    <w:p>
+      <w:pPr>
+        <w:rPr>
+          <w:i/>
+        </w:rPr>
+      </w:pPr>
+      <w:r>
+        <w:t xml:space="preserve">CampaignID (int) </w:t>
+      </w:r>
+      <w:r>
+        <w:rPr>
+          <w:i/>
+        </w:rPr>
+        <w:t>this field is to override questions to show whenever we invoke a specific campaign</w:t>
+      </w:r>
+      <w:r>
+        <w:rPr>
+          <w:i/>
+        </w:rPr>
+        <w:t xml:space="preserve"> (the App must have Campaign Mode / Normal Mode)</w:t>
+      </w:r>
+      <w:bookmarkStart w:id="0" w:name="_GoBack"/>
+      <w:bookmarkEnd w:id="0"/>
     </w:p>
     <w:p/>
     <w:p>
@@ -291,34 +471,104 @@
           <w:b/>
         </w:rPr>
       </w:pPr>
-      <w:proofErr w:type="spellStart"/>
       <w:r>
         <w:rPr>
           <w:b/>
         </w:rPr>
         <w:t>QuestionnaireResponse</w:t>
       </w:r>
-      <w:proofErr w:type="spellEnd"/>
-    </w:p>
-    <w:p>
-      <w:proofErr w:type="spellStart"/>
+    </w:p>
+    <w:p>
       <w:r>
         <w:t>PersonID</w:t>
       </w:r>
-      <w:proofErr w:type="spellEnd"/>
-    </w:p>
-    <w:p>
-      <w:proofErr w:type="spellStart"/>
+      <w:r>
+        <w:t xml:space="preserve"> (int)</w:t>
+      </w:r>
+    </w:p>
+    <w:p>
       <w:r>
         <w:t>QuestionID</w:t>
       </w:r>
-      <w:proofErr w:type="spellEnd"/>
+      <w:r>
+        <w:t xml:space="preserve"> (int)</w:t>
+      </w:r>
     </w:p>
     <w:p>
       <w:r>
         <w:t>Response</w:t>
       </w:r>
-    </w:p>
+      <w:r>
+        <w:t xml:space="preserve"> (varchar)</w:t>
+      </w:r>
+    </w:p>
+    <w:p/>
+    <w:p>
+      <w:pPr>
+        <w:rPr>
+          <w:b/>
+        </w:rPr>
+      </w:pPr>
+      <w:r>
+        <w:rPr>
+          <w:b/>
+        </w:rPr>
+        <w:t>AnswerChoice</w:t>
+      </w:r>
+    </w:p>
+    <w:p>
+      <w:r>
+        <w:t>ID (int)</w:t>
+      </w:r>
+    </w:p>
+    <w:p>
+      <w:r>
+        <w:t>QuestionID (int)</w:t>
+      </w:r>
+    </w:p>
+    <w:p>
+      <w:r>
+        <w:t>Choice (varchar)</w:t>
+      </w:r>
+    </w:p>
+    <w:p/>
+    <w:p>
+      <w:pPr>
+        <w:rPr>
+          <w:b/>
+          <w:i/>
+        </w:rPr>
+      </w:pPr>
+      <w:r>
+        <w:rPr>
+          <w:b/>
+        </w:rPr>
+        <w:t xml:space="preserve">Norm </w:t>
+      </w:r>
+      <w:r>
+        <w:rPr>
+          <w:b/>
+          <w:i/>
+        </w:rPr>
+        <w:t>(this table is to hold the normal human readings vital signs)</w:t>
+      </w:r>
+    </w:p>
+    <w:p>
+      <w:r>
+        <w:t>ID (int)</w:t>
+      </w:r>
+    </w:p>
+    <w:p>
+      <w:r>
+        <w:t>QuestionID (int)</w:t>
+      </w:r>
+    </w:p>
+    <w:p>
+      <w:r>
+        <w:t>Norm (varchar)</w:t>
+      </w:r>
+    </w:p>
+    <w:p/>
     <w:p/>
     <w:p>
       <w:pPr>
@@ -334,15 +584,19 @@
       </w:r>
     </w:p>
     <w:p>
-      <w:proofErr w:type="spellStart"/>
       <w:r>
         <w:t>RiskID</w:t>
       </w:r>
-      <w:proofErr w:type="spellEnd"/>
+      <w:r>
+        <w:t xml:space="preserve"> (int)</w:t>
+      </w:r>
     </w:p>
     <w:p>
       <w:r>
         <w:t>Risk</w:t>
+      </w:r>
+      <w:r>
+        <w:t xml:space="preserve"> (varchar)</w:t>
       </w:r>
     </w:p>
     <w:p/>
@@ -356,20 +610,23 @@
         <w:rPr>
           <w:b/>
         </w:rPr>
-        <w:lastRenderedPageBreak/>
         <w:t>Symptom</w:t>
       </w:r>
     </w:p>
     <w:p>
-      <w:proofErr w:type="spellStart"/>
       <w:r>
         <w:t>SymptomID</w:t>
       </w:r>
-      <w:proofErr w:type="spellEnd"/>
+      <w:r>
+        <w:t xml:space="preserve"> (int)</w:t>
+      </w:r>
     </w:p>
     <w:p>
       <w:r>
         <w:t>Symptom</w:t>
+      </w:r>
+      <w:r>
+        <w:t xml:space="preserve"> (varchar)</w:t>
       </w:r>
     </w:p>
     <w:p/>
@@ -379,28 +636,28 @@
           <w:b/>
         </w:rPr>
       </w:pPr>
-      <w:proofErr w:type="spellStart"/>
       <w:r>
         <w:rPr>
           <w:b/>
         </w:rPr>
         <w:t>RiskSymptoms</w:t>
       </w:r>
-      <w:proofErr w:type="spellEnd"/>
-    </w:p>
-    <w:p>
-      <w:proofErr w:type="spellStart"/>
+    </w:p>
+    <w:p>
       <w:r>
         <w:t>RiskID</w:t>
       </w:r>
-      <w:proofErr w:type="spellEnd"/>
-    </w:p>
-    <w:p>
-      <w:proofErr w:type="spellStart"/>
+      <w:r>
+        <w:t xml:space="preserve"> (int)</w:t>
+      </w:r>
+    </w:p>
+    <w:p>
       <w:r>
         <w:t>SymptomID</w:t>
       </w:r>
-      <w:proofErr w:type="spellEnd"/>
+      <w:r>
+        <w:t xml:space="preserve"> (int)</w:t>
+      </w:r>
     </w:p>
     <w:p>
       <w:pPr>
@@ -504,6 +761,7 @@
         </w:numPr>
       </w:pPr>
       <w:r>
+        <w:lastRenderedPageBreak/>
         <w:t>31 – 40</w:t>
       </w:r>
     </w:p>
@@ -641,16 +899,8 @@
         <w:rPr>
           <w:b/>
         </w:rPr>
-        <w:t xml:space="preserve"> </w:t>
-      </w:r>
-      <w:proofErr w:type="spellStart"/>
-      <w:r>
-        <w:rPr>
-          <w:b/>
-        </w:rPr>
-        <w:t>NearestFacility</w:t>
-      </w:r>
-      <w:proofErr w:type="spellEnd"/>
+        <w:t xml:space="preserve"> NearestFacility</w:t>
+      </w:r>
     </w:p>
     <w:p>
       <w:pPr>
@@ -1036,13 +1286,8 @@
           <w:bottom w:val="single" w:sz="6" w:space="1" w:color="auto"/>
         </w:pBdr>
       </w:pPr>
-      <w:proofErr w:type="gramStart"/>
-      <w:r>
-        <w:t>…… complete</w:t>
-      </w:r>
-      <w:proofErr w:type="gramEnd"/>
-      <w:r>
-        <w:t xml:space="preserve"> the list of all Symptoms</w:t>
+      <w:r>
+        <w:t>…… complete the list of all Symptoms</w:t>
       </w:r>
     </w:p>
     <w:p/>
@@ -1858,7 +2103,7 @@
 </file>
 
 <file path=word/numbering.xml><?xml version="1.0" encoding="utf-8"?>
-<w:numbering xmlns:wpc="http://schemas.microsoft.com/office/word/2010/wordprocessingCanvas" xmlns:mo="http://schemas.microsoft.com/office/mac/office/2008/main" xmlns:mc="http://schemas.openxmlformats.org/markup-compatibility/2006" xmlns:mv="urn:schemas-microsoft-com:mac:vml" xmlns:o="urn:schemas-microsoft-com:office:office" xmlns:r="http://schemas.openxmlformats.org/officeDocument/2006/relationships" xmlns:m="http://schemas.openxmlformats.org/officeDocument/2006/math" xmlns:v="urn:schemas-microsoft-com:vml" xmlns:wp14="http://schemas.microsoft.com/office/word/2010/wordprocessingDrawing" xmlns:wp="http://schemas.openxmlformats.org/drawingml/2006/wordprocessingDrawing" xmlns:w10="urn:schemas-microsoft-com:office:word" xmlns:w="http://schemas.openxmlformats.org/wordprocessingml/2006/main" xmlns:w14="http://schemas.microsoft.com/office/word/2010/wordml" xmlns:wpg="http://schemas.microsoft.com/office/word/2010/wordprocessingGroup" xmlns:wpi="http://schemas.microsoft.com/office/word/2010/wordprocessingInk" xmlns:wne="http://schemas.microsoft.com/office/word/2006/wordml" xmlns:wps="http://schemas.microsoft.com/office/word/2010/wordprocessingShape" mc:Ignorable="w14 wp14">
+<w:numbering xmlns:wpc="http://schemas.microsoft.com/office/word/2010/wordprocessingCanvas" xmlns:mc="http://schemas.openxmlformats.org/markup-compatibility/2006" xmlns:o="urn:schemas-microsoft-com:office:office" xmlns:r="http://schemas.openxmlformats.org/officeDocument/2006/relationships" xmlns:m="http://schemas.openxmlformats.org/officeDocument/2006/math" xmlns:v="urn:schemas-microsoft-com:vml" xmlns:wp14="http://schemas.microsoft.com/office/word/2010/wordprocessingDrawing" xmlns:wp="http://schemas.openxmlformats.org/drawingml/2006/wordprocessingDrawing" xmlns:w10="urn:schemas-microsoft-com:office:word" xmlns:w="http://schemas.openxmlformats.org/wordprocessingml/2006/main" xmlns:w14="http://schemas.microsoft.com/office/word/2010/wordml" xmlns:wpg="http://schemas.microsoft.com/office/word/2010/wordprocessingGroup" xmlns:wpi="http://schemas.microsoft.com/office/word/2010/wordprocessingInk" xmlns:wne="http://schemas.microsoft.com/office/word/2006/wordml" xmlns:wps="http://schemas.microsoft.com/office/word/2010/wordprocessingShape" mc:Ignorable="w14 wp14">
   <w:abstractNum w:abstractNumId="0">
     <w:nsid w:val="0ADE25F7"/>
     <w:multiLevelType w:val="multilevel"/>
@@ -5004,7 +5249,7 @@
     </w:rPrDefault>
     <w:pPrDefault/>
   </w:docDefaults>
-  <w:latentStyles w:defLockedState="0" w:defUIPriority="99" w:defSemiHidden="1" w:defUnhideWhenUsed="1" w:defQFormat="0" w:count="276">
+  <w:latentStyles w:defLockedState="0" w:defUIPriority="99" w:defSemiHidden="1" w:defUnhideWhenUsed="1" w:defQFormat="0" w:count="267">
     <w:lsdException w:name="Normal" w:semiHidden="0" w:uiPriority="0" w:unhideWhenUsed="0" w:qFormat="1"/>
     <w:lsdException w:name="heading 1" w:semiHidden="0" w:uiPriority="9" w:unhideWhenUsed="0" w:qFormat="1"/>
     <w:lsdException w:name="heading 2" w:uiPriority="9" w:qFormat="1"/>
@@ -5191,7 +5436,6 @@
     <w:uiPriority w:val="59"/>
     <w:rsid w:val="00C62A71"/>
     <w:tblPr>
-      <w:tblInd w:w="0" w:type="dxa"/>
       <w:tblBorders>
         <w:top w:val="single" w:sz="4" w:space="0" w:color="auto"/>
         <w:left w:val="single" w:sz="4" w:space="0" w:color="auto"/>
@@ -5200,19 +5444,13 @@
         <w:insideH w:val="single" w:sz="4" w:space="0" w:color="auto"/>
         <w:insideV w:val="single" w:sz="4" w:space="0" w:color="auto"/>
       </w:tblBorders>
-      <w:tblCellMar>
-        <w:top w:w="0" w:type="dxa"/>
-        <w:left w:w="108" w:type="dxa"/>
-        <w:bottom w:w="0" w:type="dxa"/>
-        <w:right w:w="108" w:type="dxa"/>
-      </w:tblCellMar>
     </w:tblPr>
   </w:style>
 </w:styles>
 </file>
 
 <file path=word/stylesWithEffects.xml><?xml version="1.0" encoding="utf-8"?>
-<w:styles xmlns:wpc="http://schemas.microsoft.com/office/word/2010/wordprocessingCanvas" xmlns:mo="http://schemas.microsoft.com/office/mac/office/2008/main" xmlns:mc="http://schemas.openxmlformats.org/markup-compatibility/2006" xmlns:mv="urn:schemas-microsoft-com:mac:vml" xmlns:o="urn:schemas-microsoft-com:office:office" xmlns:r="http://schemas.openxmlformats.org/officeDocument/2006/relationships" xmlns:m="http://schemas.openxmlformats.org/officeDocument/2006/math" xmlns:v="urn:schemas-microsoft-com:vml" xmlns:wp14="http://schemas.microsoft.com/office/word/2010/wordprocessingDrawing" xmlns:wp="http://schemas.openxmlformats.org/drawingml/2006/wordprocessingDrawing" xmlns:w10="urn:schemas-microsoft-com:office:word" xmlns:w="http://schemas.openxmlformats.org/wordprocessingml/2006/main" xmlns:w14="http://schemas.microsoft.com/office/word/2010/wordml" xmlns:wpg="http://schemas.microsoft.com/office/word/2010/wordprocessingGroup" xmlns:wpi="http://schemas.microsoft.com/office/word/2010/wordprocessingInk" xmlns:wne="http://schemas.microsoft.com/office/word/2006/wordml" xmlns:wps="http://schemas.microsoft.com/office/word/2010/wordprocessingShape" mc:Ignorable="w14 wp14">
+<w:styles xmlns:wpc="http://schemas.microsoft.com/office/word/2010/wordprocessingCanvas" xmlns:mc="http://schemas.openxmlformats.org/markup-compatibility/2006" xmlns:o="urn:schemas-microsoft-com:office:office" xmlns:r="http://schemas.openxmlformats.org/officeDocument/2006/relationships" xmlns:m="http://schemas.openxmlformats.org/officeDocument/2006/math" xmlns:v="urn:schemas-microsoft-com:vml" xmlns:wp14="http://schemas.microsoft.com/office/word/2010/wordprocessingDrawing" xmlns:wp="http://schemas.openxmlformats.org/drawingml/2006/wordprocessingDrawing" xmlns:w10="urn:schemas-microsoft-com:office:word" xmlns:w="http://schemas.openxmlformats.org/wordprocessingml/2006/main" xmlns:w14="http://schemas.microsoft.com/office/word/2010/wordml" xmlns:wpg="http://schemas.microsoft.com/office/word/2010/wordprocessingGroup" xmlns:wpi="http://schemas.microsoft.com/office/word/2010/wordprocessingInk" xmlns:wne="http://schemas.microsoft.com/office/word/2006/wordml" xmlns:wps="http://schemas.microsoft.com/office/word/2010/wordprocessingShape" mc:Ignorable="w14 wp14">
   <w:docDefaults>
     <w:rPrDefault>
       <w:rPr>
@@ -5224,7 +5462,7 @@
     </w:rPrDefault>
     <w:pPrDefault/>
   </w:docDefaults>
-  <w:latentStyles w:defLockedState="0" w:defUIPriority="99" w:defSemiHidden="1" w:defUnhideWhenUsed="1" w:defQFormat="0" w:count="276">
+  <w:latentStyles w:defLockedState="0" w:defUIPriority="99" w:defSemiHidden="1" w:defUnhideWhenUsed="1" w:defQFormat="0" w:count="267">
     <w:lsdException w:name="Normal" w:semiHidden="0" w:uiPriority="0" w:unhideWhenUsed="0" w:qFormat="1"/>
     <w:lsdException w:name="heading 1" w:semiHidden="0" w:uiPriority="9" w:unhideWhenUsed="0" w:qFormat="1"/>
     <w:lsdException w:name="heading 2" w:uiPriority="9" w:qFormat="1"/>
@@ -5411,7 +5649,6 @@
     <w:uiPriority w:val="59"/>
     <w:rsid w:val="00C62A71"/>
     <w:tblPr>
-      <w:tblInd w:w="0" w:type="dxa"/>
       <w:tblBorders>
         <w:top w:val="single" w:sz="4" w:space="0" w:color="auto"/>
         <w:left w:val="single" w:sz="4" w:space="0" w:color="auto"/>
@@ -5420,12 +5657,6 @@
         <w:insideH w:val="single" w:sz="4" w:space="0" w:color="auto"/>
         <w:insideV w:val="single" w:sz="4" w:space="0" w:color="auto"/>
       </w:tblBorders>
-      <w:tblCellMar>
-        <w:top w:w="0" w:type="dxa"/>
-        <w:left w:w="108" w:type="dxa"/>
-        <w:bottom w:w="0" w:type="dxa"/>
-        <w:right w:w="108" w:type="dxa"/>
-      </w:tblCellMar>
     </w:tblPr>
   </w:style>
 </w:styles>

</xml_diff>